<commit_message>
modify scenario - Tong
</commit_message>
<xml_diff>
--- a/Documents/prj_scenario/Scenario-Tong.docx
+++ b/Documents/prj_scenario/Scenario-Tong.docx
@@ -546,6 +546,14 @@
               </w:rPr>
               <w:t xml:space="preserve"> tài khoản và email</w:t>
             </w:r>
+            <w:r>
+              <w:rPr>
+                <w:rFonts w:cs="Times New Roman"/>
+                <w:noProof/>
+                <w:sz w:val="20"/>
+              </w:rPr>
+              <w:t xml:space="preserve"> và nhấn nút đặt lại mật khẩu</w:t>
+            </w:r>
           </w:p>
           <w:p>
             <w:pPr>
@@ -674,9 +682,8 @@
                 <w:rFonts w:cs="Times New Roman"/>
                 <w:noProof/>
                 <w:sz w:val="20"/>
-                <w:lang w:val="vi-VN"/>
-              </w:rPr>
-              <w:t>Hệ thống xác nhận mật khẩu mới hợp lệ</w:t>
+              </w:rPr>
+              <w:t>Người dùng nhập mật khẩu mới</w:t>
             </w:r>
           </w:p>
           <w:p>
@@ -700,6 +707,38 @@
                 <w:sz w:val="20"/>
                 <w:lang w:val="vi-VN"/>
               </w:rPr>
+              <w:t xml:space="preserve">Hệ thống </w:t>
+            </w:r>
+            <w:r>
+              <w:rPr>
+                <w:rFonts w:cs="Times New Roman"/>
+                <w:noProof/>
+                <w:sz w:val="20"/>
+              </w:rPr>
+              <w:t>kiểm tra mật khẩu mới</w:t>
+            </w:r>
+          </w:p>
+          <w:p>
+            <w:pPr>
+              <w:pStyle w:val="ListParagraph"/>
+              <w:numPr>
+                <w:ilvl w:val="0"/>
+                <w:numId w:val="1"/>
+              </w:numPr>
+              <w:rPr>
+                <w:rFonts w:cs="Times New Roman"/>
+                <w:noProof/>
+                <w:sz w:val="20"/>
+                <w:lang w:val="vi-VN"/>
+              </w:rPr>
+            </w:pPr>
+            <w:r>
+              <w:rPr>
+                <w:rFonts w:cs="Times New Roman"/>
+                <w:noProof/>
+                <w:sz w:val="20"/>
+                <w:lang w:val="vi-VN"/>
+              </w:rPr>
               <w:t>Hệ thống cập nhật CSDL</w:t>
             </w:r>
             <w:r>
@@ -708,7 +747,7 @@
                 <w:noProof/>
                 <w:sz w:val="20"/>
               </w:rPr>
-              <w:t xml:space="preserve"> và thông báo kết quả cho người dùng</w:t>
+              <w:t xml:space="preserve"> </w:t>
             </w:r>
           </w:p>
         </w:tc>
@@ -768,85 +807,109 @@
           </w:tcPr>
           <w:p>
             <w:pPr>
-              <w:rPr>
-                <w:rFonts w:ascii="Times New Roman" w:hAnsi="Times New Roman" w:cs="Times New Roman"/>
-                <w:sz w:val="20"/>
-              </w:rPr>
-            </w:pPr>
-            <w:r>
-              <w:rPr>
-                <w:rFonts w:ascii="Times New Roman" w:hAnsi="Times New Roman" w:cs="Times New Roman"/>
+              <w:pStyle w:val="ListParagraph"/>
+              <w:numPr>
+                <w:ilvl w:val="0"/>
+                <w:numId w:val="18"/>
+              </w:numPr>
+              <w:rPr>
+                <w:rFonts w:cs="Times New Roman"/>
+                <w:sz w:val="20"/>
+              </w:rPr>
+            </w:pPr>
+            <w:r>
+              <w:rPr>
+                <w:rFonts w:cs="Times New Roman"/>
                 <w:sz w:val="20"/>
               </w:rPr>
               <w:t xml:space="preserve">Ở bước (3) nếu </w:t>
             </w:r>
             <w:r>
               <w:rPr>
-                <w:rFonts w:ascii="Times New Roman" w:hAnsi="Times New Roman" w:cs="Times New Roman"/>
+                <w:rFonts w:cs="Times New Roman"/>
                 <w:sz w:val="20"/>
               </w:rPr>
               <w:t>không tìm thấy người dùng</w:t>
             </w:r>
             <w:r>
               <w:rPr>
-                <w:rFonts w:ascii="Times New Roman" w:hAnsi="Times New Roman" w:cs="Times New Roman"/>
-                <w:sz w:val="20"/>
-              </w:rPr>
-              <w:t xml:space="preserve"> thì quay về bước (2)</w:t>
-            </w:r>
-          </w:p>
-          <w:p>
-            <w:pPr>
-              <w:rPr>
-                <w:rFonts w:ascii="Times New Roman" w:hAnsi="Times New Roman" w:cs="Times New Roman"/>
-                <w:sz w:val="20"/>
-              </w:rPr>
-            </w:pPr>
-            <w:r>
-              <w:rPr>
-                <w:rFonts w:ascii="Times New Roman" w:hAnsi="Times New Roman" w:cs="Times New Roman"/>
+                <w:rFonts w:cs="Times New Roman"/>
+                <w:sz w:val="20"/>
+              </w:rPr>
+              <w:t xml:space="preserve"> thì</w:t>
+            </w:r>
+            <w:r>
+              <w:rPr>
+                <w:rFonts w:cs="Times New Roman"/>
+                <w:sz w:val="20"/>
+              </w:rPr>
+              <w:t xml:space="preserve"> báo cho người dùng và</w:t>
+            </w:r>
+            <w:r>
+              <w:rPr>
+                <w:rFonts w:cs="Times New Roman"/>
+                <w:sz w:val="20"/>
+              </w:rPr>
+              <w:t xml:space="preserve"> quay về bước (2)</w:t>
+            </w:r>
+          </w:p>
+          <w:p>
+            <w:pPr>
+              <w:pStyle w:val="ListParagraph"/>
+              <w:numPr>
+                <w:ilvl w:val="0"/>
+                <w:numId w:val="18"/>
+              </w:numPr>
+              <w:rPr>
+                <w:rFonts w:cs="Times New Roman"/>
+                <w:sz w:val="20"/>
+              </w:rPr>
+            </w:pPr>
+            <w:r>
+              <w:rPr>
+                <w:rFonts w:cs="Times New Roman"/>
                 <w:sz w:val="20"/>
               </w:rPr>
               <w:t>Ở bước</w:t>
             </w:r>
             <w:r>
               <w:rPr>
-                <w:rFonts w:ascii="Times New Roman" w:hAnsi="Times New Roman" w:cs="Times New Roman"/>
+                <w:rFonts w:cs="Times New Roman"/>
                 <w:sz w:val="20"/>
               </w:rPr>
               <w:t xml:space="preserve"> </w:t>
             </w:r>
             <w:r>
               <w:rPr>
-                <w:rFonts w:ascii="Times New Roman" w:hAnsi="Times New Roman" w:cs="Times New Roman"/>
+                <w:rFonts w:cs="Times New Roman"/>
                 <w:sz w:val="20"/>
               </w:rPr>
               <w:t>(</w:t>
             </w:r>
             <w:r>
               <w:rPr>
-                <w:rFonts w:ascii="Times New Roman" w:hAnsi="Times New Roman" w:cs="Times New Roman"/>
-                <w:sz w:val="20"/>
-              </w:rPr>
-              <w:t>7</w:t>
-            </w:r>
-            <w:r>
-              <w:rPr>
-                <w:rFonts w:ascii="Times New Roman" w:hAnsi="Times New Roman" w:cs="Times New Roman"/>
+                <w:rFonts w:cs="Times New Roman"/>
+                <w:sz w:val="20"/>
+              </w:rPr>
+              <w:t>8</w:t>
+            </w:r>
+            <w:r>
+              <w:rPr>
+                <w:rFonts w:cs="Times New Roman"/>
                 <w:sz w:val="20"/>
               </w:rPr>
               <w:t xml:space="preserve">) nếu mật khẩu mới mà người dùng nhập không đáp ứng yêu cầu thì hệ thống sẽ báo lỗi và yêu cầu người dùng nhập lại (quay lại bước </w:t>
             </w:r>
             <w:r>
               <w:rPr>
-                <w:rFonts w:ascii="Times New Roman" w:hAnsi="Times New Roman" w:cs="Times New Roman"/>
+                <w:rFonts w:cs="Times New Roman"/>
                 <w:sz w:val="20"/>
               </w:rPr>
               <w:t>6</w:t>
             </w:r>
             <w:r>
               <w:rPr>
-                <w:rFonts w:ascii="Times New Roman" w:hAnsi="Times New Roman" w:cs="Times New Roman"/>
+                <w:rFonts w:cs="Times New Roman"/>
                 <w:sz w:val="20"/>
               </w:rPr>
               <w:t>).</w:t>
@@ -1504,55 +1567,7 @@
                 <w:noProof/>
                 <w:sz w:val="20"/>
               </w:rPr>
-              <w:t>Nếu ở bước (</w:t>
-            </w:r>
-            <w:r>
-              <w:rPr>
-                <w:rFonts w:cs="Times New Roman"/>
-                <w:noProof/>
-                <w:sz w:val="20"/>
-              </w:rPr>
-              <w:t>4</w:t>
-            </w:r>
-            <w:r>
-              <w:rPr>
-                <w:rFonts w:cs="Times New Roman"/>
-                <w:noProof/>
-                <w:sz w:val="20"/>
-              </w:rPr>
-              <w:t>) người dùng xác nhận xoá thì di chuyển đển bước (</w:t>
-            </w:r>
-            <w:r>
-              <w:rPr>
-                <w:rFonts w:cs="Times New Roman"/>
-                <w:noProof/>
-                <w:sz w:val="20"/>
-              </w:rPr>
-              <w:t>6</w:t>
-            </w:r>
-            <w:r>
-              <w:rPr>
-                <w:rFonts w:cs="Times New Roman"/>
-                <w:noProof/>
-                <w:sz w:val="20"/>
-              </w:rPr>
-              <w:t>), không muốn xoá thì đến bước (</w:t>
-            </w:r>
-            <w:r>
-              <w:rPr>
-                <w:rFonts w:cs="Times New Roman"/>
-                <w:noProof/>
-                <w:sz w:val="20"/>
-              </w:rPr>
-              <w:t>8</w:t>
-            </w:r>
-            <w:r>
-              <w:rPr>
-                <w:rFonts w:cs="Times New Roman"/>
-                <w:noProof/>
-                <w:sz w:val="20"/>
-              </w:rPr>
-              <w:t>)</w:t>
+              <w:t>Người dùng xác nhận yêu cầu</w:t>
             </w:r>
           </w:p>
           <w:p>
@@ -1583,7 +1598,31 @@
                 <w:noProof/>
                 <w:sz w:val="20"/>
               </w:rPr>
-              <w:t xml:space="preserve"> sau đó đến bước 7</w:t>
+              <w:t xml:space="preserve"> sau đó đến bước </w:t>
+            </w:r>
+            <w:r>
+              <w:rPr>
+                <w:rFonts w:cs="Times New Roman"/>
+                <w:noProof/>
+                <w:sz w:val="20"/>
+              </w:rPr>
+              <w:t>(</w:t>
+            </w:r>
+            <w:r>
+              <w:rPr>
+                <w:rFonts w:cs="Times New Roman"/>
+                <w:noProof/>
+                <w:sz w:val="20"/>
+              </w:rPr>
+              <w:t>7</w:t>
+            </w:r>
+            <w:r>
+              <w:rPr>
+                <w:rFonts w:cs="Times New Roman"/>
+                <w:noProof/>
+                <w:sz w:val="20"/>
+              </w:rPr>
+              <w:t>)</w:t>
             </w:r>
           </w:p>
           <w:p>
@@ -1607,107 +1646,90 @@
                 <w:noProof/>
                 <w:sz w:val="20"/>
               </w:rPr>
-              <w:t>Cập nhật CSDL sau đó b</w:t>
-            </w:r>
-            <w:r>
-              <w:rPr>
-                <w:rFonts w:cs="Times New Roman"/>
-                <w:noProof/>
-                <w:sz w:val="20"/>
-              </w:rPr>
-              <w:t>áo cho người dùng kết quả của hành động</w:t>
-            </w:r>
-          </w:p>
+              <w:t>Hệ thống c</w:t>
+            </w:r>
+            <w:r>
+              <w:rPr>
+                <w:rFonts w:cs="Times New Roman"/>
+                <w:noProof/>
+                <w:sz w:val="20"/>
+              </w:rPr>
+              <w:t xml:space="preserve">ập nhật CSDL </w:t>
+            </w:r>
+          </w:p>
+        </w:tc>
+      </w:tr>
+      <w:tr>
+        <w:tc>
+          <w:tcPr>
+            <w:tcW w:w="2063" w:type="dxa"/>
+            <w:tcBorders>
+              <w:top w:val="single" w:sz="4" w:space="0" w:color="000000" w:themeColor="text1"/>
+              <w:left w:val="single" w:sz="4" w:space="0" w:color="000000" w:themeColor="text1"/>
+              <w:bottom w:val="single" w:sz="4" w:space="0" w:color="000000" w:themeColor="text1"/>
+              <w:right w:val="single" w:sz="4" w:space="0" w:color="000000" w:themeColor="text1"/>
+            </w:tcBorders>
+            <w:hideMark/>
+          </w:tcPr>
+          <w:p>
+            <w:pPr>
+              <w:rPr>
+                <w:rFonts w:ascii="Times New Roman" w:hAnsi="Times New Roman" w:cs="Times New Roman"/>
+                <w:sz w:val="20"/>
+              </w:rPr>
+            </w:pPr>
+            <w:r>
+              <w:rPr>
+                <w:rFonts w:ascii="Times New Roman" w:hAnsi="Times New Roman" w:cs="Times New Roman"/>
+                <w:sz w:val="20"/>
+              </w:rPr>
+              <w:t>Alternative flow</w:t>
+            </w:r>
+          </w:p>
+          <w:p>
+            <w:pPr>
+              <w:rPr>
+                <w:rFonts w:ascii="Times New Roman" w:hAnsi="Times New Roman" w:cs="Times New Roman"/>
+                <w:sz w:val="20"/>
+              </w:rPr>
+            </w:pPr>
+            <w:r>
+              <w:rPr>
+                <w:rFonts w:ascii="Times New Roman" w:hAnsi="Times New Roman" w:cs="Times New Roman"/>
+                <w:sz w:val="20"/>
+              </w:rPr>
+              <w:t>(Thất bại)</w:t>
+            </w:r>
+          </w:p>
+        </w:tc>
+        <w:tc>
+          <w:tcPr>
+            <w:tcW w:w="7287" w:type="dxa"/>
+            <w:tcBorders>
+              <w:top w:val="single" w:sz="4" w:space="0" w:color="000000" w:themeColor="text1"/>
+              <w:left w:val="single" w:sz="4" w:space="0" w:color="000000" w:themeColor="text1"/>
+              <w:bottom w:val="single" w:sz="4" w:space="0" w:color="000000" w:themeColor="text1"/>
+              <w:right w:val="single" w:sz="4" w:space="0" w:color="000000" w:themeColor="text1"/>
+            </w:tcBorders>
+          </w:tcPr>
           <w:p>
             <w:pPr>
               <w:pStyle w:val="ListParagraph"/>
               <w:numPr>
                 <w:ilvl w:val="0"/>
-                <w:numId w:val="15"/>
+                <w:numId w:val="18"/>
               </w:numPr>
               <w:rPr>
                 <w:rFonts w:cs="Times New Roman"/>
-                <w:noProof/>
-                <w:sz w:val="20"/>
-              </w:rPr>
-            </w:pPr>
-            <w:r>
-              <w:rPr>
-                <w:rFonts w:cs="Times New Roman"/>
-                <w:noProof/>
-                <w:sz w:val="20"/>
-              </w:rPr>
-              <w:t>Quay về E-Portfolio</w:t>
-            </w:r>
-          </w:p>
-        </w:tc>
-      </w:tr>
-      <w:tr>
-        <w:tc>
-          <w:tcPr>
-            <w:tcW w:w="2063" w:type="dxa"/>
-            <w:tcBorders>
-              <w:top w:val="single" w:sz="4" w:space="0" w:color="000000" w:themeColor="text1"/>
-              <w:left w:val="single" w:sz="4" w:space="0" w:color="000000" w:themeColor="text1"/>
-              <w:bottom w:val="single" w:sz="4" w:space="0" w:color="000000" w:themeColor="text1"/>
-              <w:right w:val="single" w:sz="4" w:space="0" w:color="000000" w:themeColor="text1"/>
-            </w:tcBorders>
-            <w:hideMark/>
-          </w:tcPr>
-          <w:p>
-            <w:pPr>
-              <w:rPr>
-                <w:rFonts w:ascii="Times New Roman" w:hAnsi="Times New Roman" w:cs="Times New Roman"/>
-                <w:sz w:val="20"/>
-              </w:rPr>
-            </w:pPr>
-            <w:r>
-              <w:rPr>
-                <w:rFonts w:ascii="Times New Roman" w:hAnsi="Times New Roman" w:cs="Times New Roman"/>
-                <w:sz w:val="20"/>
-              </w:rPr>
-              <w:t>Alternative flow</w:t>
-            </w:r>
-          </w:p>
-          <w:p>
-            <w:pPr>
-              <w:rPr>
-                <w:rFonts w:ascii="Times New Roman" w:hAnsi="Times New Roman" w:cs="Times New Roman"/>
-                <w:sz w:val="20"/>
-              </w:rPr>
-            </w:pPr>
-            <w:r>
-              <w:rPr>
-                <w:rFonts w:ascii="Times New Roman" w:hAnsi="Times New Roman" w:cs="Times New Roman"/>
-                <w:sz w:val="20"/>
-              </w:rPr>
-              <w:t>(Thất bại)</w:t>
-            </w:r>
-          </w:p>
-        </w:tc>
-        <w:tc>
-          <w:tcPr>
-            <w:tcW w:w="7287" w:type="dxa"/>
-            <w:tcBorders>
-              <w:top w:val="single" w:sz="4" w:space="0" w:color="000000" w:themeColor="text1"/>
-              <w:left w:val="single" w:sz="4" w:space="0" w:color="000000" w:themeColor="text1"/>
-              <w:bottom w:val="single" w:sz="4" w:space="0" w:color="000000" w:themeColor="text1"/>
-              <w:right w:val="single" w:sz="4" w:space="0" w:color="000000" w:themeColor="text1"/>
-            </w:tcBorders>
-          </w:tcPr>
-          <w:p>
-            <w:pPr>
-              <w:rPr>
-                <w:rFonts w:ascii="Times New Roman" w:hAnsi="Times New Roman" w:cs="Times New Roman"/>
-                <w:sz w:val="20"/>
-              </w:rPr>
-            </w:pPr>
-            <w:r>
-              <w:rPr>
-                <w:rFonts w:ascii="Times New Roman" w:hAnsi="Times New Roman" w:cs="Times New Roman"/>
-                <w:sz w:val="20"/>
-              </w:rPr>
-              <w:t>Không có</w:t>
+                <w:sz w:val="20"/>
+              </w:rPr>
+            </w:pPr>
+            <w:r>
+              <w:rPr>
+                <w:rFonts w:cs="Times New Roman"/>
+                <w:sz w:val="20"/>
+              </w:rPr>
+              <w:t>Nếu ở bước 5 người dùng không xác nhận thì quay về trang E – Portfolio</w:t>
             </w:r>
           </w:p>
         </w:tc>
@@ -2265,7 +2287,21 @@
                 <w:rFonts w:ascii="Times New Roman" w:hAnsi="Times New Roman" w:cs="Times New Roman"/>
                 <w:sz w:val="20"/>
               </w:rPr>
-              <w:t xml:space="preserve"> di chuyển đến trang quản trị người dùng và</w:t>
+              <w:t xml:space="preserve"> </w:t>
+            </w:r>
+            <w:r>
+              <w:rPr>
+                <w:rFonts w:ascii="Times New Roman" w:hAnsi="Times New Roman" w:cs="Times New Roman"/>
+                <w:sz w:val="20"/>
+              </w:rPr>
+              <w:t xml:space="preserve">đứng ở </w:t>
+            </w:r>
+            <w:r>
+              <w:rPr>
+                <w:rFonts w:ascii="Times New Roman" w:hAnsi="Times New Roman" w:cs="Times New Roman"/>
+                <w:sz w:val="20"/>
+              </w:rPr>
+              <w:t>trang quản trị người dùng và</w:t>
             </w:r>
             <w:r>
               <w:rPr>
@@ -2309,39 +2345,7 @@
                 <w:noProof/>
                 <w:sz w:val="20"/>
               </w:rPr>
-              <w:t xml:space="preserve">Hệ thống </w:t>
-            </w:r>
-            <w:r>
-              <w:rPr>
-                <w:rFonts w:cs="Times New Roman"/>
-                <w:noProof/>
-                <w:sz w:val="20"/>
-              </w:rPr>
-              <w:t xml:space="preserve">hiện </w:t>
-            </w:r>
-            <w:r>
-              <w:rPr>
-                <w:rFonts w:cs="Times New Roman"/>
-                <w:noProof/>
-                <w:sz w:val="20"/>
-              </w:rPr>
-              <w:t xml:space="preserve">xác nhận rằng quản trị viên có muốn </w:t>
-            </w:r>
-            <w:r>
-              <w:rPr>
-                <w:rFonts w:cs="Times New Roman"/>
-                <w:noProof/>
-                <w:sz w:val="20"/>
-              </w:rPr>
-              <w:t>kh</w:t>
-            </w:r>
-            <w:r>
-              <w:rPr>
-                <w:rFonts w:cs="Times New Roman"/>
-                <w:noProof/>
-                <w:sz w:val="20"/>
-              </w:rPr>
-              <w:t>oá hay không</w:t>
+              <w:t>Quản trị viên chọn người dùng muốn xoá</w:t>
             </w:r>
           </w:p>
           <w:p>
@@ -2364,103 +2368,7 @@
                 <w:noProof/>
                 <w:sz w:val="20"/>
               </w:rPr>
-              <w:t xml:space="preserve">Nếu ở bước (1) quản trị viên chọn </w:t>
-            </w:r>
-            <w:r>
-              <w:rPr>
-                <w:rFonts w:cs="Times New Roman"/>
-                <w:noProof/>
-                <w:sz w:val="20"/>
-              </w:rPr>
-              <w:t xml:space="preserve">xác nhận muốn </w:t>
-            </w:r>
-            <w:r>
-              <w:rPr>
-                <w:rFonts w:cs="Times New Roman"/>
-                <w:noProof/>
-                <w:sz w:val="20"/>
-              </w:rPr>
-              <w:t>kh</w:t>
-            </w:r>
-            <w:r>
-              <w:rPr>
-                <w:rFonts w:cs="Times New Roman"/>
-                <w:noProof/>
-                <w:sz w:val="20"/>
-              </w:rPr>
-              <w:t xml:space="preserve">oá </w:t>
-            </w:r>
-            <w:r>
-              <w:rPr>
-                <w:rFonts w:cs="Times New Roman"/>
-                <w:noProof/>
-                <w:sz w:val="20"/>
-              </w:rPr>
-              <w:t>thì hiện form yêu quản trị viên nhập mật khẩu</w:t>
-            </w:r>
-            <w:r>
-              <w:rPr>
-                <w:rFonts w:cs="Times New Roman"/>
-                <w:noProof/>
-                <w:sz w:val="20"/>
-              </w:rPr>
-              <w:t xml:space="preserve">, nếu </w:t>
-            </w:r>
-            <w:r>
-              <w:rPr>
-                <w:rFonts w:cs="Times New Roman"/>
-                <w:noProof/>
-                <w:sz w:val="20"/>
-              </w:rPr>
-              <w:t xml:space="preserve">không muốn </w:t>
-            </w:r>
-            <w:r>
-              <w:rPr>
-                <w:rFonts w:cs="Times New Roman"/>
-                <w:noProof/>
-                <w:sz w:val="20"/>
-              </w:rPr>
-              <w:t>kh</w:t>
-            </w:r>
-            <w:r>
-              <w:rPr>
-                <w:rFonts w:cs="Times New Roman"/>
-                <w:noProof/>
-                <w:sz w:val="20"/>
-              </w:rPr>
-              <w:t>oá</w:t>
-            </w:r>
-            <w:r>
-              <w:rPr>
-                <w:rFonts w:cs="Times New Roman"/>
-                <w:noProof/>
-                <w:sz w:val="20"/>
-              </w:rPr>
-              <w:t xml:space="preserve"> thì </w:t>
-            </w:r>
-            <w:r>
-              <w:rPr>
-                <w:rFonts w:cs="Times New Roman"/>
-                <w:noProof/>
-                <w:sz w:val="20"/>
-              </w:rPr>
-              <w:t>đến bước (</w:t>
-            </w:r>
-            <w:r>
-              <w:rPr>
-                <w:rFonts w:cs="Times New Roman"/>
-                <w:noProof/>
-                <w:sz w:val="20"/>
-              </w:rPr>
-              <w:t>7</w:t>
-            </w:r>
-            <w:r>
-              <w:rPr>
-                <w:rFonts w:cs="Times New Roman"/>
-                <w:noProof/>
-                <w:sz w:val="20"/>
-              </w:rPr>
-              <w:t>)</w:t>
+              <w:t>Quản trị viên xác nhận thao tác xoá</w:t>
             </w:r>
           </w:p>
           <w:p>
@@ -2483,31 +2391,7 @@
                 <w:noProof/>
                 <w:sz w:val="20"/>
               </w:rPr>
-              <w:t xml:space="preserve">Thực hiện </w:t>
-            </w:r>
-            <w:r>
-              <w:rPr>
-                <w:rFonts w:cs="Times New Roman"/>
-                <w:noProof/>
-                <w:sz w:val="20"/>
-              </w:rPr>
-              <w:t>khoá</w:t>
-            </w:r>
-            <w:r>
-              <w:rPr>
-                <w:rFonts w:cs="Times New Roman"/>
-                <w:noProof/>
-                <w:sz w:val="20"/>
-              </w:rPr>
-              <w:t xml:space="preserve"> tài khoản người dùng </w:t>
-            </w:r>
-            <w:r>
-              <w:rPr>
-                <w:rFonts w:cs="Times New Roman"/>
-                <w:noProof/>
-                <w:sz w:val="20"/>
-              </w:rPr>
-              <w:t xml:space="preserve"> </w:t>
+              <w:t>Hệ thống hiện form yêu cầu nhập mật khẩu</w:t>
             </w:r>
           </w:p>
           <w:p>
@@ -2529,25 +2413,8 @@
                 <w:rFonts w:cs="Times New Roman"/>
                 <w:noProof/>
                 <w:sz w:val="20"/>
-                <w:lang w:val="vi-VN"/>
-              </w:rPr>
-              <w:t xml:space="preserve">Hệ thống cập nhật </w:t>
-            </w:r>
-            <w:r>
-              <w:rPr>
-                <w:rFonts w:cs="Times New Roman"/>
-                <w:noProof/>
-                <w:sz w:val="20"/>
-              </w:rPr>
-              <w:t>CSDL</w:t>
-            </w:r>
-            <w:r>
-              <w:rPr>
-                <w:rFonts w:cs="Times New Roman"/>
-                <w:noProof/>
-                <w:sz w:val="20"/>
-              </w:rPr>
-              <w:t xml:space="preserve"> và thông báo kết quả của hành động</w:t>
+              </w:rPr>
+              <w:t>Quản trị viên nhập mật khẩu</w:t>
             </w:r>
           </w:p>
           <w:p>
@@ -2570,7 +2437,7 @@
                 <w:noProof/>
                 <w:sz w:val="20"/>
               </w:rPr>
-              <w:t>Gửi mail cho người dùng để thông báo tài khoản đã bị khoá</w:t>
+              <w:t>Hệ thống kiểm tra mật khẩu</w:t>
             </w:r>
           </w:p>
           <w:p>
@@ -2593,7 +2460,110 @@
                 <w:noProof/>
                 <w:sz w:val="20"/>
               </w:rPr>
-              <w:t>Quay về trang quản trị người dùng</w:t>
+              <w:t>Hệ thống t</w:t>
+            </w:r>
+            <w:r>
+              <w:rPr>
+                <w:rFonts w:cs="Times New Roman"/>
+                <w:noProof/>
+                <w:sz w:val="20"/>
+              </w:rPr>
+              <w:t>hực hiện</w:t>
+            </w:r>
+            <w:r>
+              <w:rPr>
+                <w:rFonts w:cs="Times New Roman"/>
+                <w:noProof/>
+                <w:sz w:val="20"/>
+              </w:rPr>
+              <w:t xml:space="preserve"> thay đổi trang thái người dùng thành đã bị</w:t>
+            </w:r>
+            <w:r>
+              <w:rPr>
+                <w:rFonts w:cs="Times New Roman"/>
+                <w:noProof/>
+                <w:sz w:val="20"/>
+              </w:rPr>
+              <w:t xml:space="preserve"> </w:t>
+            </w:r>
+            <w:r>
+              <w:rPr>
+                <w:rFonts w:cs="Times New Roman"/>
+                <w:noProof/>
+                <w:sz w:val="20"/>
+              </w:rPr>
+              <w:t>khoá</w:t>
+            </w:r>
+            <w:r>
+              <w:rPr>
+                <w:rFonts w:cs="Times New Roman"/>
+                <w:noProof/>
+                <w:sz w:val="20"/>
+              </w:rPr>
+              <w:t xml:space="preserve"> </w:t>
+            </w:r>
+          </w:p>
+          <w:p>
+            <w:pPr>
+              <w:pStyle w:val="ListParagraph"/>
+              <w:numPr>
+                <w:ilvl w:val="0"/>
+                <w:numId w:val="9"/>
+              </w:numPr>
+              <w:rPr>
+                <w:rFonts w:cs="Times New Roman"/>
+                <w:noProof/>
+                <w:sz w:val="20"/>
+                <w:lang w:val="vi-VN"/>
+              </w:rPr>
+            </w:pPr>
+            <w:r>
+              <w:rPr>
+                <w:rFonts w:cs="Times New Roman"/>
+                <w:noProof/>
+                <w:sz w:val="20"/>
+                <w:lang w:val="vi-VN"/>
+              </w:rPr>
+              <w:t xml:space="preserve">Hệ thống cập nhật </w:t>
+            </w:r>
+            <w:r>
+              <w:rPr>
+                <w:rFonts w:cs="Times New Roman"/>
+                <w:noProof/>
+                <w:sz w:val="20"/>
+              </w:rPr>
+              <w:t>CSDL</w:t>
+            </w:r>
+            <w:r>
+              <w:rPr>
+                <w:rFonts w:cs="Times New Roman"/>
+                <w:noProof/>
+                <w:sz w:val="20"/>
+              </w:rPr>
+              <w:t xml:space="preserve"> </w:t>
+            </w:r>
+          </w:p>
+          <w:p>
+            <w:pPr>
+              <w:pStyle w:val="ListParagraph"/>
+              <w:numPr>
+                <w:ilvl w:val="0"/>
+                <w:numId w:val="9"/>
+              </w:numPr>
+              <w:rPr>
+                <w:rFonts w:cs="Times New Roman"/>
+                <w:noProof/>
+                <w:sz w:val="20"/>
+                <w:lang w:val="vi-VN"/>
+              </w:rPr>
+            </w:pPr>
+            <w:r>
+              <w:rPr>
+                <w:rFonts w:cs="Times New Roman"/>
+                <w:noProof/>
+                <w:sz w:val="20"/>
+              </w:rPr>
+              <w:t>Gửi mail cho người dùng để thông báo tài khoản đã bị khoá</w:t>
             </w:r>
           </w:p>
         </w:tc>
@@ -2653,45 +2623,42 @@
           </w:tcPr>
           <w:p>
             <w:pPr>
-              <w:rPr>
-                <w:rFonts w:ascii="Times New Roman" w:hAnsi="Times New Roman" w:cs="Times New Roman"/>
-                <w:sz w:val="20"/>
-              </w:rPr>
-            </w:pPr>
-            <w:r>
-              <w:rPr>
-                <w:rFonts w:ascii="Times New Roman" w:hAnsi="Times New Roman" w:cs="Times New Roman"/>
-                <w:sz w:val="20"/>
-              </w:rPr>
-              <w:t>Nếu ở bước (4) hành động thành công thì đến bước (</w:t>
-            </w:r>
-            <w:r>
-              <w:rPr>
-                <w:rFonts w:ascii="Times New Roman" w:hAnsi="Times New Roman" w:cs="Times New Roman"/>
-                <w:sz w:val="20"/>
-              </w:rPr>
-              <w:t>5</w:t>
-            </w:r>
-            <w:r>
-              <w:rPr>
-                <w:rFonts w:ascii="Times New Roman" w:hAnsi="Times New Roman" w:cs="Times New Roman"/>
-                <w:sz w:val="20"/>
-              </w:rPr>
-              <w:t>), ngược lại bỏ qua bước (</w:t>
-            </w:r>
-            <w:r>
-              <w:rPr>
-                <w:rFonts w:ascii="Times New Roman" w:hAnsi="Times New Roman" w:cs="Times New Roman"/>
-                <w:sz w:val="20"/>
-              </w:rPr>
-              <w:t>5</w:t>
-            </w:r>
-            <w:r>
-              <w:rPr>
-                <w:rFonts w:ascii="Times New Roman" w:hAnsi="Times New Roman" w:cs="Times New Roman"/>
-                <w:sz w:val="20"/>
-              </w:rPr>
-              <w:t>)</w:t>
+              <w:pStyle w:val="ListParagraph"/>
+              <w:numPr>
+                <w:ilvl w:val="0"/>
+                <w:numId w:val="18"/>
+              </w:numPr>
+              <w:rPr>
+                <w:rFonts w:cs="Times New Roman"/>
+                <w:sz w:val="20"/>
+              </w:rPr>
+            </w:pPr>
+            <w:r>
+              <w:rPr>
+                <w:rFonts w:cs="Times New Roman"/>
+                <w:sz w:val="20"/>
+              </w:rPr>
+              <w:t>Nếu ở bước (2) quản trị viên không xác nhận thì quay về trang quản trị</w:t>
+            </w:r>
+          </w:p>
+          <w:p>
+            <w:pPr>
+              <w:pStyle w:val="ListParagraph"/>
+              <w:numPr>
+                <w:ilvl w:val="0"/>
+                <w:numId w:val="18"/>
+              </w:numPr>
+              <w:rPr>
+                <w:rFonts w:cs="Times New Roman"/>
+                <w:sz w:val="20"/>
+              </w:rPr>
+            </w:pPr>
+            <w:r>
+              <w:rPr>
+                <w:rFonts w:cs="Times New Roman"/>
+                <w:sz w:val="20"/>
+              </w:rPr>
+              <w:t>Ở bước (5) nếu mật khẩu không hợp lệ thì quay về bước (3)</w:t>
             </w:r>
           </w:p>
           <w:p>
@@ -3319,7 +3286,7 @@
                 <w:noProof/>
                 <w:sz w:val="20"/>
               </w:rPr>
-              <w:t xml:space="preserve"> và thông báo kết quả của hành động</w:t>
+              <w:t xml:space="preserve"> </w:t>
             </w:r>
           </w:p>
           <w:p>
@@ -3362,28 +3329,6 @@
               <w:t>rằng có nội dung vừa được bình luận</w:t>
             </w:r>
           </w:p>
-          <w:p>
-            <w:pPr>
-              <w:pStyle w:val="ListParagraph"/>
-              <w:numPr>
-                <w:ilvl w:val="0"/>
-                <w:numId w:val="13"/>
-              </w:numPr>
-              <w:rPr>
-                <w:rFonts w:cs="Times New Roman"/>
-                <w:noProof/>
-                <w:sz w:val="20"/>
-              </w:rPr>
-            </w:pPr>
-            <w:r>
-              <w:rPr>
-                <w:rFonts w:cs="Times New Roman"/>
-                <w:noProof/>
-                <w:sz w:val="20"/>
-              </w:rPr>
-              <w:t>Quay về trang E-Portfolio</w:t>
-            </w:r>
-          </w:p>
         </w:tc>
       </w:tr>
       <w:tr>
@@ -3451,35 +3396,7 @@
                 <w:rFonts w:ascii="Times New Roman" w:hAnsi="Times New Roman" w:cs="Times New Roman"/>
                 <w:sz w:val="20"/>
               </w:rPr>
-              <w:t>Nếu ở bước (4) hành động thành công thì đến bước (</w:t>
-            </w:r>
-            <w:r>
-              <w:rPr>
-                <w:rFonts w:ascii="Times New Roman" w:hAnsi="Times New Roman" w:cs="Times New Roman"/>
-                <w:sz w:val="20"/>
-              </w:rPr>
-              <w:t>5</w:t>
-            </w:r>
-            <w:r>
-              <w:rPr>
-                <w:rFonts w:ascii="Times New Roman" w:hAnsi="Times New Roman" w:cs="Times New Roman"/>
-                <w:sz w:val="20"/>
-              </w:rPr>
-              <w:t>), ngược lại bỏ qua bước (</w:t>
-            </w:r>
-            <w:r>
-              <w:rPr>
-                <w:rFonts w:ascii="Times New Roman" w:hAnsi="Times New Roman" w:cs="Times New Roman"/>
-                <w:sz w:val="20"/>
-              </w:rPr>
-              <w:t>5</w:t>
-            </w:r>
-            <w:r>
-              <w:rPr>
-                <w:rFonts w:ascii="Times New Roman" w:hAnsi="Times New Roman" w:cs="Times New Roman"/>
-                <w:sz w:val="20"/>
-              </w:rPr>
-              <w:t>)</w:t>
+              <w:t>Không có</w:t>
             </w:r>
           </w:p>
           <w:p>
@@ -4193,39 +4110,7 @@
                 <w:noProof/>
                 <w:sz w:val="20"/>
               </w:rPr>
-              <w:t>Nếu ở bước (</w:t>
-            </w:r>
-            <w:r>
-              <w:rPr>
-                <w:rFonts w:cs="Times New Roman"/>
-                <w:noProof/>
-                <w:sz w:val="20"/>
-              </w:rPr>
-              <w:t>4</w:t>
-            </w:r>
-            <w:r>
-              <w:rPr>
-                <w:rFonts w:cs="Times New Roman"/>
-                <w:noProof/>
-                <w:sz w:val="20"/>
-              </w:rPr>
-              <w:t xml:space="preserve">) quản trị viên chọn xác nhận xoá </w:t>
-            </w:r>
-            <w:r>
-              <w:rPr>
-                <w:rFonts w:cs="Times New Roman"/>
-                <w:noProof/>
-                <w:sz w:val="20"/>
-              </w:rPr>
-              <w:t>đến bước (6)</w:t>
-            </w:r>
-            <w:r>
-              <w:rPr>
-                <w:rFonts w:cs="Times New Roman"/>
-                <w:noProof/>
-                <w:sz w:val="20"/>
-              </w:rPr>
-              <w:t>, nếu quản trị viên không muốn xoá thì di chuyển đến bước (9)</w:t>
+              <w:t>Quản trị viên xác nhận xoá</w:t>
             </w:r>
           </w:p>
           <w:p>
@@ -4288,7 +4173,7 @@
                 <w:noProof/>
                 <w:sz w:val="20"/>
               </w:rPr>
-              <w:t xml:space="preserve"> và thông báo kết quả của hành động</w:t>
+              <w:t xml:space="preserve"> </w:t>
             </w:r>
           </w:p>
           <w:p>
@@ -4314,148 +4199,80 @@
               <w:t>Hệ thống gửi thông báo đã xoá nội dung cho người dùng sở hữu</w:t>
             </w:r>
           </w:p>
+        </w:tc>
+      </w:tr>
+      <w:tr>
+        <w:tc>
+          <w:tcPr>
+            <w:tcW w:w="2063" w:type="dxa"/>
+            <w:tcBorders>
+              <w:top w:val="single" w:sz="4" w:space="0" w:color="000000" w:themeColor="text1"/>
+              <w:left w:val="single" w:sz="4" w:space="0" w:color="000000" w:themeColor="text1"/>
+              <w:bottom w:val="single" w:sz="4" w:space="0" w:color="000000" w:themeColor="text1"/>
+              <w:right w:val="single" w:sz="4" w:space="0" w:color="000000" w:themeColor="text1"/>
+            </w:tcBorders>
+            <w:hideMark/>
+          </w:tcPr>
+          <w:p>
+            <w:pPr>
+              <w:rPr>
+                <w:rFonts w:ascii="Times New Roman" w:hAnsi="Times New Roman" w:cs="Times New Roman"/>
+                <w:sz w:val="20"/>
+              </w:rPr>
+            </w:pPr>
+            <w:r>
+              <w:rPr>
+                <w:rFonts w:ascii="Times New Roman" w:hAnsi="Times New Roman" w:cs="Times New Roman"/>
+                <w:sz w:val="20"/>
+              </w:rPr>
+              <w:t>Alternative flow</w:t>
+            </w:r>
+          </w:p>
+          <w:p>
+            <w:pPr>
+              <w:rPr>
+                <w:rFonts w:ascii="Times New Roman" w:hAnsi="Times New Roman" w:cs="Times New Roman"/>
+                <w:sz w:val="20"/>
+              </w:rPr>
+            </w:pPr>
+            <w:r>
+              <w:rPr>
+                <w:rFonts w:ascii="Times New Roman" w:hAnsi="Times New Roman" w:cs="Times New Roman"/>
+                <w:sz w:val="20"/>
+              </w:rPr>
+              <w:t>(Thất bại)</w:t>
+            </w:r>
+          </w:p>
+        </w:tc>
+        <w:tc>
+          <w:tcPr>
+            <w:tcW w:w="7287" w:type="dxa"/>
+            <w:tcBorders>
+              <w:top w:val="single" w:sz="4" w:space="0" w:color="000000" w:themeColor="text1"/>
+              <w:left w:val="single" w:sz="4" w:space="0" w:color="000000" w:themeColor="text1"/>
+              <w:bottom w:val="single" w:sz="4" w:space="0" w:color="000000" w:themeColor="text1"/>
+              <w:right w:val="single" w:sz="4" w:space="0" w:color="000000" w:themeColor="text1"/>
+            </w:tcBorders>
+          </w:tcPr>
           <w:p>
             <w:pPr>
               <w:pStyle w:val="ListParagraph"/>
               <w:numPr>
                 <w:ilvl w:val="0"/>
-                <w:numId w:val="11"/>
+                <w:numId w:val="18"/>
               </w:numPr>
               <w:rPr>
                 <w:rFonts w:cs="Times New Roman"/>
-                <w:noProof/>
-                <w:sz w:val="20"/>
-                <w:lang w:val="vi-VN"/>
-              </w:rPr>
-            </w:pPr>
-            <w:r>
-              <w:rPr>
-                <w:rFonts w:cs="Times New Roman"/>
-                <w:noProof/>
-                <w:sz w:val="20"/>
-              </w:rPr>
-              <w:t>Quay về trang quản trị nội dung</w:t>
-            </w:r>
-          </w:p>
-        </w:tc>
-      </w:tr>
-      <w:tr>
-        <w:tc>
-          <w:tcPr>
-            <w:tcW w:w="2063" w:type="dxa"/>
-            <w:tcBorders>
-              <w:top w:val="single" w:sz="4" w:space="0" w:color="000000" w:themeColor="text1"/>
-              <w:left w:val="single" w:sz="4" w:space="0" w:color="000000" w:themeColor="text1"/>
-              <w:bottom w:val="single" w:sz="4" w:space="0" w:color="000000" w:themeColor="text1"/>
-              <w:right w:val="single" w:sz="4" w:space="0" w:color="000000" w:themeColor="text1"/>
-            </w:tcBorders>
-            <w:hideMark/>
-          </w:tcPr>
-          <w:p>
-            <w:pPr>
-              <w:rPr>
-                <w:rFonts w:ascii="Times New Roman" w:hAnsi="Times New Roman" w:cs="Times New Roman"/>
-                <w:sz w:val="20"/>
-              </w:rPr>
-            </w:pPr>
-            <w:r>
-              <w:rPr>
-                <w:rFonts w:ascii="Times New Roman" w:hAnsi="Times New Roman" w:cs="Times New Roman"/>
-                <w:sz w:val="20"/>
-              </w:rPr>
-              <w:t>Alternative flow</w:t>
-            </w:r>
-          </w:p>
-          <w:p>
-            <w:pPr>
-              <w:rPr>
-                <w:rFonts w:ascii="Times New Roman" w:hAnsi="Times New Roman" w:cs="Times New Roman"/>
-                <w:sz w:val="20"/>
-              </w:rPr>
-            </w:pPr>
-            <w:r>
-              <w:rPr>
-                <w:rFonts w:ascii="Times New Roman" w:hAnsi="Times New Roman" w:cs="Times New Roman"/>
-                <w:sz w:val="20"/>
-              </w:rPr>
-              <w:t>(Thất bại)</w:t>
-            </w:r>
-          </w:p>
-        </w:tc>
-        <w:tc>
-          <w:tcPr>
-            <w:tcW w:w="7287" w:type="dxa"/>
-            <w:tcBorders>
-              <w:top w:val="single" w:sz="4" w:space="0" w:color="000000" w:themeColor="text1"/>
-              <w:left w:val="single" w:sz="4" w:space="0" w:color="000000" w:themeColor="text1"/>
-              <w:bottom w:val="single" w:sz="4" w:space="0" w:color="000000" w:themeColor="text1"/>
-              <w:right w:val="single" w:sz="4" w:space="0" w:color="000000" w:themeColor="text1"/>
-            </w:tcBorders>
-          </w:tcPr>
-          <w:p>
-            <w:pPr>
-              <w:rPr>
-                <w:rFonts w:ascii="Times New Roman" w:hAnsi="Times New Roman" w:cs="Times New Roman"/>
-                <w:sz w:val="20"/>
-              </w:rPr>
-            </w:pPr>
-            <w:r>
-              <w:rPr>
-                <w:rFonts w:ascii="Times New Roman" w:hAnsi="Times New Roman" w:cs="Times New Roman"/>
-                <w:sz w:val="20"/>
-              </w:rPr>
-              <w:t>Nếu ở bước (</w:t>
-            </w:r>
-            <w:r>
-              <w:rPr>
-                <w:rFonts w:ascii="Times New Roman" w:hAnsi="Times New Roman" w:cs="Times New Roman"/>
-                <w:sz w:val="20"/>
-              </w:rPr>
-              <w:t>7</w:t>
-            </w:r>
-            <w:r>
-              <w:rPr>
-                <w:rFonts w:ascii="Times New Roman" w:hAnsi="Times New Roman" w:cs="Times New Roman"/>
-                <w:sz w:val="20"/>
-              </w:rPr>
-              <w:t>) hành động thành công thì đến bước (</w:t>
-            </w:r>
-            <w:r>
-              <w:rPr>
-                <w:rFonts w:ascii="Times New Roman" w:hAnsi="Times New Roman" w:cs="Times New Roman"/>
-                <w:sz w:val="20"/>
-              </w:rPr>
-              <w:t>8</w:t>
-            </w:r>
-            <w:r>
-              <w:rPr>
-                <w:rFonts w:ascii="Times New Roman" w:hAnsi="Times New Roman" w:cs="Times New Roman"/>
-                <w:sz w:val="20"/>
-              </w:rPr>
-              <w:t>), ngược lại bỏ qua bước (</w:t>
-            </w:r>
-            <w:r>
-              <w:rPr>
-                <w:rFonts w:ascii="Times New Roman" w:hAnsi="Times New Roman" w:cs="Times New Roman"/>
-                <w:sz w:val="20"/>
-              </w:rPr>
-              <w:t>8</w:t>
-            </w:r>
-            <w:r>
-              <w:rPr>
-                <w:rFonts w:ascii="Times New Roman" w:hAnsi="Times New Roman" w:cs="Times New Roman"/>
-                <w:sz w:val="20"/>
-              </w:rPr>
-              <w:t>)</w:t>
-            </w:r>
-          </w:p>
-          <w:p>
-            <w:pPr>
-              <w:rPr>
-                <w:rFonts w:ascii="Times New Roman" w:hAnsi="Times New Roman" w:cs="Times New Roman"/>
-                <w:sz w:val="20"/>
-              </w:rPr>
-            </w:pPr>
+                <w:sz w:val="20"/>
+              </w:rPr>
+            </w:pPr>
+            <w:r>
+              <w:rPr>
+                <w:rFonts w:cs="Times New Roman"/>
+                <w:sz w:val="20"/>
+              </w:rPr>
+              <w:t>Nếu ở bước (5) quản trị viên không xác nhận thì quay về trang quản trị và tài khoản không bị xoá</w:t>
+            </w:r>
           </w:p>
         </w:tc>
       </w:tr>
@@ -4685,7 +4502,21 @@
                 <w:rFonts w:ascii="Times New Roman" w:hAnsi="Times New Roman" w:cs="Times New Roman"/>
                 <w:sz w:val="20"/>
               </w:rPr>
-              <w:t>Quản trị viên có quyền phân loại người dùng cho từng vai trò</w:t>
+              <w:t xml:space="preserve">Quản trị viên có quyền phân </w:t>
+            </w:r>
+            <w:r>
+              <w:rPr>
+                <w:rFonts w:ascii="Times New Roman" w:hAnsi="Times New Roman" w:cs="Times New Roman"/>
+                <w:sz w:val="20"/>
+              </w:rPr>
+              <w:t>quyền</w:t>
+            </w:r>
+            <w:r>
+              <w:rPr>
+                <w:rFonts w:ascii="Times New Roman" w:hAnsi="Times New Roman" w:cs="Times New Roman"/>
+                <w:sz w:val="20"/>
+              </w:rPr>
+              <w:t xml:space="preserve"> người dùng cho từng vai trò</w:t>
             </w:r>
           </w:p>
         </w:tc>
@@ -5207,7 +5038,7 @@
                 <w:noProof/>
                 <w:sz w:val="20"/>
               </w:rPr>
-              <w:t xml:space="preserve"> và thông báo kết quả của hành động</w:t>
+              <w:t xml:space="preserve"> </w:t>
             </w:r>
           </w:p>
           <w:p>
@@ -5232,28 +5063,6 @@
               <w:t>Thông báo cho người dùng rằng vai trò đã được thay đổi</w:t>
             </w:r>
           </w:p>
-          <w:p>
-            <w:pPr>
-              <w:pStyle w:val="ListParagraph"/>
-              <w:numPr>
-                <w:ilvl w:val="0"/>
-                <w:numId w:val="14"/>
-              </w:numPr>
-              <w:rPr>
-                <w:rFonts w:cs="Times New Roman"/>
-                <w:noProof/>
-                <w:sz w:val="20"/>
-              </w:rPr>
-            </w:pPr>
-            <w:r>
-              <w:rPr>
-                <w:rFonts w:cs="Times New Roman"/>
-                <w:noProof/>
-                <w:sz w:val="20"/>
-              </w:rPr>
-              <w:t>Quay về trang quản trị người dùng</w:t>
-            </w:r>
-          </w:p>
         </w:tc>
       </w:tr>
       <w:tr>
@@ -5326,78 +5135,8 @@
                 <w:rFonts w:cs="Times New Roman"/>
                 <w:sz w:val="20"/>
               </w:rPr>
-              <w:t>Ở bước (5) của Basic flow nếu mật khẩu mà quản trị viên nhập không đáp ứng yêu cầu thì hệ thống sẽ báo lỗi và yêu cầu quản trị viên nhập lại (quay lại bước 4).</w:t>
-            </w:r>
-          </w:p>
-          <w:p>
-            <w:pPr>
-              <w:pStyle w:val="ListParagraph"/>
-              <w:numPr>
-                <w:ilvl w:val="0"/>
-                <w:numId w:val="17"/>
-              </w:numPr>
-              <w:rPr>
-                <w:rFonts w:cs="Times New Roman"/>
-                <w:sz w:val="20"/>
-              </w:rPr>
-            </w:pPr>
-            <w:r>
-              <w:rPr>
-                <w:rFonts w:cs="Times New Roman"/>
-                <w:sz w:val="20"/>
-              </w:rPr>
-              <w:t>Nếu ở bước (</w:t>
-            </w:r>
-            <w:r>
-              <w:rPr>
-                <w:rFonts w:cs="Times New Roman"/>
-                <w:sz w:val="20"/>
-              </w:rPr>
-              <w:t>8</w:t>
-            </w:r>
-            <w:r>
-              <w:rPr>
-                <w:rFonts w:cs="Times New Roman"/>
-                <w:sz w:val="20"/>
-              </w:rPr>
-              <w:t>) hành động thành công thì đến bước (</w:t>
-            </w:r>
-            <w:r>
-              <w:rPr>
-                <w:rFonts w:cs="Times New Roman"/>
-                <w:sz w:val="20"/>
-              </w:rPr>
-              <w:t>9</w:t>
-            </w:r>
-            <w:r>
-              <w:rPr>
-                <w:rFonts w:cs="Times New Roman"/>
-                <w:sz w:val="20"/>
-              </w:rPr>
-              <w:t>), ngược lại bỏ qua bước (</w:t>
-            </w:r>
-            <w:r>
-              <w:rPr>
-                <w:rFonts w:cs="Times New Roman"/>
-                <w:sz w:val="20"/>
-              </w:rPr>
-              <w:t>9</w:t>
-            </w:r>
-            <w:r>
-              <w:rPr>
-                <w:rFonts w:cs="Times New Roman"/>
-                <w:sz w:val="20"/>
-              </w:rPr>
-              <w:t>)</w:t>
-            </w:r>
-          </w:p>
-          <w:p>
-            <w:pPr>
-              <w:rPr>
-                <w:rFonts w:ascii="Times New Roman" w:hAnsi="Times New Roman" w:cs="Times New Roman"/>
-                <w:sz w:val="20"/>
-              </w:rPr>
-            </w:pPr>
+              <w:t>Ở bước (5) của nếu mật khẩu mà quản trị viên nhập không đáp ứng yêu cầu thì hệ thống sẽ báo lỗi và yêu cầu quản trị viên nhập lại (quay lại bước 4).</w:t>
+            </w:r>
           </w:p>
         </w:tc>
       </w:tr>
@@ -5769,6 +5508,118 @@
     </w:lvl>
   </w:abstractNum>
   <w:abstractNum w:abstractNumId="3" w15:restartNumberingAfterBreak="0">
+    <w:nsid w:val="19B61F91"/>
+    <w:multiLevelType w:val="hybridMultilevel"/>
+    <w:tmpl w:val="9178114A"/>
+    <w:lvl w:ilvl="0" w:tplc="628A9DC2">
+      <w:numFmt w:val="bullet"/>
+      <w:lvlText w:val="-"/>
+      <w:lvlJc w:val="left"/>
+      <w:pPr>
+        <w:ind w:left="720" w:hanging="360"/>
+      </w:pPr>
+      <w:rPr>
+        <w:rFonts w:ascii="Times New Roman" w:eastAsiaTheme="minorHAnsi" w:hAnsi="Times New Roman" w:cs="Times New Roman" w:hint="default"/>
+      </w:rPr>
+    </w:lvl>
+    <w:lvl w:ilvl="1" w:tplc="04090003" w:tentative="1">
+      <w:start w:val="1"/>
+      <w:numFmt w:val="bullet"/>
+      <w:lvlText w:val="o"/>
+      <w:lvlJc w:val="left"/>
+      <w:pPr>
+        <w:ind w:left="1440" w:hanging="360"/>
+      </w:pPr>
+      <w:rPr>
+        <w:rFonts w:ascii="Courier New" w:hAnsi="Courier New" w:cs="Courier New" w:hint="default"/>
+      </w:rPr>
+    </w:lvl>
+    <w:lvl w:ilvl="2" w:tplc="04090005" w:tentative="1">
+      <w:start w:val="1"/>
+      <w:numFmt w:val="bullet"/>
+      <w:lvlText w:val=""/>
+      <w:lvlJc w:val="left"/>
+      <w:pPr>
+        <w:ind w:left="2160" w:hanging="360"/>
+      </w:pPr>
+      <w:rPr>
+        <w:rFonts w:ascii="Wingdings" w:hAnsi="Wingdings" w:hint="default"/>
+      </w:rPr>
+    </w:lvl>
+    <w:lvl w:ilvl="3" w:tplc="04090001" w:tentative="1">
+      <w:start w:val="1"/>
+      <w:numFmt w:val="bullet"/>
+      <w:lvlText w:val=""/>
+      <w:lvlJc w:val="left"/>
+      <w:pPr>
+        <w:ind w:left="2880" w:hanging="360"/>
+      </w:pPr>
+      <w:rPr>
+        <w:rFonts w:ascii="Symbol" w:hAnsi="Symbol" w:hint="default"/>
+      </w:rPr>
+    </w:lvl>
+    <w:lvl w:ilvl="4" w:tplc="04090003" w:tentative="1">
+      <w:start w:val="1"/>
+      <w:numFmt w:val="bullet"/>
+      <w:lvlText w:val="o"/>
+      <w:lvlJc w:val="left"/>
+      <w:pPr>
+        <w:ind w:left="3600" w:hanging="360"/>
+      </w:pPr>
+      <w:rPr>
+        <w:rFonts w:ascii="Courier New" w:hAnsi="Courier New" w:cs="Courier New" w:hint="default"/>
+      </w:rPr>
+    </w:lvl>
+    <w:lvl w:ilvl="5" w:tplc="04090005" w:tentative="1">
+      <w:start w:val="1"/>
+      <w:numFmt w:val="bullet"/>
+      <w:lvlText w:val=""/>
+      <w:lvlJc w:val="left"/>
+      <w:pPr>
+        <w:ind w:left="4320" w:hanging="360"/>
+      </w:pPr>
+      <w:rPr>
+        <w:rFonts w:ascii="Wingdings" w:hAnsi="Wingdings" w:hint="default"/>
+      </w:rPr>
+    </w:lvl>
+    <w:lvl w:ilvl="6" w:tplc="04090001" w:tentative="1">
+      <w:start w:val="1"/>
+      <w:numFmt w:val="bullet"/>
+      <w:lvlText w:val=""/>
+      <w:lvlJc w:val="left"/>
+      <w:pPr>
+        <w:ind w:left="5040" w:hanging="360"/>
+      </w:pPr>
+      <w:rPr>
+        <w:rFonts w:ascii="Symbol" w:hAnsi="Symbol" w:hint="default"/>
+      </w:rPr>
+    </w:lvl>
+    <w:lvl w:ilvl="7" w:tplc="04090003" w:tentative="1">
+      <w:start w:val="1"/>
+      <w:numFmt w:val="bullet"/>
+      <w:lvlText w:val="o"/>
+      <w:lvlJc w:val="left"/>
+      <w:pPr>
+        <w:ind w:left="5760" w:hanging="360"/>
+      </w:pPr>
+      <w:rPr>
+        <w:rFonts w:ascii="Courier New" w:hAnsi="Courier New" w:cs="Courier New" w:hint="default"/>
+      </w:rPr>
+    </w:lvl>
+    <w:lvl w:ilvl="8" w:tplc="04090005" w:tentative="1">
+      <w:start w:val="1"/>
+      <w:numFmt w:val="bullet"/>
+      <w:lvlText w:val=""/>
+      <w:lvlJc w:val="left"/>
+      <w:pPr>
+        <w:ind w:left="6480" w:hanging="360"/>
+      </w:pPr>
+      <w:rPr>
+        <w:rFonts w:ascii="Wingdings" w:hAnsi="Wingdings" w:hint="default"/>
+      </w:rPr>
+    </w:lvl>
+  </w:abstractNum>
+  <w:abstractNum w:abstractNumId="4" w15:restartNumberingAfterBreak="0">
     <w:nsid w:val="1F7638CC"/>
     <w:multiLevelType w:val="hybridMultilevel"/>
     <w:tmpl w:val="CB0C3766"/>
@@ -5857,7 +5708,7 @@
       </w:pPr>
     </w:lvl>
   </w:abstractNum>
-  <w:abstractNum w:abstractNumId="4" w15:restartNumberingAfterBreak="0">
+  <w:abstractNum w:abstractNumId="5" w15:restartNumberingAfterBreak="0">
     <w:nsid w:val="28F457EC"/>
     <w:multiLevelType w:val="hybridMultilevel"/>
     <w:tmpl w:val="CB0C3766"/>
@@ -5946,7 +5797,7 @@
       </w:pPr>
     </w:lvl>
   </w:abstractNum>
-  <w:abstractNum w:abstractNumId="5" w15:restartNumberingAfterBreak="0">
+  <w:abstractNum w:abstractNumId="6" w15:restartNumberingAfterBreak="0">
     <w:nsid w:val="2FCD7518"/>
     <w:multiLevelType w:val="hybridMultilevel"/>
     <w:tmpl w:val="7728C0E6"/>
@@ -6058,7 +5909,7 @@
       </w:rPr>
     </w:lvl>
   </w:abstractNum>
-  <w:abstractNum w:abstractNumId="6" w15:restartNumberingAfterBreak="0">
+  <w:abstractNum w:abstractNumId="7" w15:restartNumberingAfterBreak="0">
     <w:nsid w:val="41C3252A"/>
     <w:multiLevelType w:val="hybridMultilevel"/>
     <w:tmpl w:val="E7600682"/>
@@ -6147,7 +5998,7 @@
       </w:pPr>
     </w:lvl>
   </w:abstractNum>
-  <w:abstractNum w:abstractNumId="7" w15:restartNumberingAfterBreak="0">
+  <w:abstractNum w:abstractNumId="8" w15:restartNumberingAfterBreak="0">
     <w:nsid w:val="46F91188"/>
     <w:multiLevelType w:val="hybridMultilevel"/>
     <w:tmpl w:val="E6A878EA"/>
@@ -6236,7 +6087,7 @@
       </w:pPr>
     </w:lvl>
   </w:abstractNum>
-  <w:abstractNum w:abstractNumId="8" w15:restartNumberingAfterBreak="0">
+  <w:abstractNum w:abstractNumId="9" w15:restartNumberingAfterBreak="0">
     <w:nsid w:val="495E70CD"/>
     <w:multiLevelType w:val="hybridMultilevel"/>
     <w:tmpl w:val="03122992"/>
@@ -6327,7 +6178,7 @@
       </w:pPr>
     </w:lvl>
   </w:abstractNum>
-  <w:abstractNum w:abstractNumId="9" w15:restartNumberingAfterBreak="0">
+  <w:abstractNum w:abstractNumId="10" w15:restartNumberingAfterBreak="0">
     <w:nsid w:val="6E1147E1"/>
     <w:multiLevelType w:val="hybridMultilevel"/>
     <w:tmpl w:val="4244AAB0"/>
@@ -6416,7 +6267,7 @@
       </w:pPr>
     </w:lvl>
   </w:abstractNum>
-  <w:abstractNum w:abstractNumId="10" w15:restartNumberingAfterBreak="0">
+  <w:abstractNum w:abstractNumId="11" w15:restartNumberingAfterBreak="0">
     <w:nsid w:val="702E6C06"/>
     <w:multiLevelType w:val="hybridMultilevel"/>
     <w:tmpl w:val="CB0C3766"/>
@@ -6505,7 +6356,7 @@
       </w:pPr>
     </w:lvl>
   </w:abstractNum>
-  <w:abstractNum w:abstractNumId="11" w15:restartNumberingAfterBreak="0">
+  <w:abstractNum w:abstractNumId="12" w15:restartNumberingAfterBreak="0">
     <w:nsid w:val="709A2580"/>
     <w:multiLevelType w:val="hybridMultilevel"/>
     <w:tmpl w:val="901E7BD0"/>
@@ -6596,7 +6447,7 @@
       </w:pPr>
     </w:lvl>
   </w:abstractNum>
-  <w:abstractNum w:abstractNumId="12" w15:restartNumberingAfterBreak="0">
+  <w:abstractNum w:abstractNumId="13" w15:restartNumberingAfterBreak="0">
     <w:nsid w:val="75A47915"/>
     <w:multiLevelType w:val="hybridMultilevel"/>
     <w:tmpl w:val="03122992"/>
@@ -6687,7 +6538,7 @@
       </w:pPr>
     </w:lvl>
   </w:abstractNum>
-  <w:abstractNum w:abstractNumId="13" w15:restartNumberingAfterBreak="0">
+  <w:abstractNum w:abstractNumId="14" w15:restartNumberingAfterBreak="0">
     <w:nsid w:val="785225A6"/>
     <w:multiLevelType w:val="hybridMultilevel"/>
     <w:tmpl w:val="20F4895A"/>
@@ -6778,7 +6629,7 @@
       </w:pPr>
     </w:lvl>
   </w:abstractNum>
-  <w:abstractNum w:abstractNumId="14" w15:restartNumberingAfterBreak="0">
+  <w:abstractNum w:abstractNumId="15" w15:restartNumberingAfterBreak="0">
     <w:nsid w:val="79BF79D9"/>
     <w:multiLevelType w:val="hybridMultilevel"/>
     <w:tmpl w:val="CB0C3766"/>
@@ -6867,7 +6718,7 @@
       </w:pPr>
     </w:lvl>
   </w:abstractNum>
-  <w:abstractNum w:abstractNumId="15" w15:restartNumberingAfterBreak="0">
+  <w:abstractNum w:abstractNumId="16" w15:restartNumberingAfterBreak="0">
     <w:nsid w:val="7A777902"/>
     <w:multiLevelType w:val="hybridMultilevel"/>
     <w:tmpl w:val="9536A718"/>
@@ -6958,7 +6809,7 @@
       </w:pPr>
     </w:lvl>
   </w:abstractNum>
-  <w:abstractNum w:abstractNumId="16" w15:restartNumberingAfterBreak="0">
+  <w:abstractNum w:abstractNumId="17" w15:restartNumberingAfterBreak="0">
     <w:nsid w:val="7ED911EF"/>
     <w:multiLevelType w:val="hybridMultilevel"/>
     <w:tmpl w:val="4FC832C2"/>
@@ -7048,28 +6899,28 @@
     </w:lvl>
   </w:abstractNum>
   <w:num w:numId="1">
-    <w:abstractNumId w:val="11"/>
+    <w:abstractNumId w:val="12"/>
   </w:num>
   <w:num w:numId="2">
     <w:abstractNumId w:val="0"/>
   </w:num>
   <w:num w:numId="3">
-    <w:abstractNumId w:val="3"/>
+    <w:abstractNumId w:val="4"/>
   </w:num>
   <w:num w:numId="4">
     <w:abstractNumId w:val="2"/>
   </w:num>
   <w:num w:numId="5">
-    <w:abstractNumId w:val="14"/>
+    <w:abstractNumId w:val="15"/>
   </w:num>
   <w:num w:numId="6">
-    <w:abstractNumId w:val="10"/>
+    <w:abstractNumId w:val="11"/>
   </w:num>
   <w:num w:numId="7">
-    <w:abstractNumId w:val="7"/>
+    <w:abstractNumId w:val="8"/>
   </w:num>
   <w:num w:numId="8">
-    <w:abstractNumId w:val="16"/>
+    <w:abstractNumId w:val="17"/>
     <w:lvlOverride w:ilvl="0">
       <w:startOverride w:val="1"/>
     </w:lvlOverride>
@@ -7099,31 +6950,34 @@
     </w:lvlOverride>
   </w:num>
   <w:num w:numId="9">
-    <w:abstractNumId w:val="12"/>
+    <w:abstractNumId w:val="13"/>
   </w:num>
   <w:num w:numId="10">
-    <w:abstractNumId w:val="4"/>
+    <w:abstractNumId w:val="5"/>
   </w:num>
   <w:num w:numId="11">
-    <w:abstractNumId w:val="13"/>
+    <w:abstractNumId w:val="14"/>
   </w:num>
   <w:num w:numId="12">
-    <w:abstractNumId w:val="6"/>
+    <w:abstractNumId w:val="7"/>
   </w:num>
   <w:num w:numId="13">
-    <w:abstractNumId w:val="15"/>
+    <w:abstractNumId w:val="16"/>
   </w:num>
   <w:num w:numId="14">
     <w:abstractNumId w:val="1"/>
   </w:num>
   <w:num w:numId="15">
+    <w:abstractNumId w:val="10"/>
+  </w:num>
+  <w:num w:numId="16">
     <w:abstractNumId w:val="9"/>
   </w:num>
-  <w:num w:numId="16">
-    <w:abstractNumId w:val="8"/>
+  <w:num w:numId="17">
+    <w:abstractNumId w:val="6"/>
   </w:num>
-  <w:num w:numId="17">
-    <w:abstractNumId w:val="5"/>
+  <w:num w:numId="18">
+    <w:abstractNumId w:val="3"/>
   </w:num>
 </w:numbering>
 </file>

</xml_diff>